<commit_message>
hide all images in css
</commit_message>
<xml_diff>
--- a/text /Questions text.docx
+++ b/text /Questions text.docx
@@ -40,7 +40,12 @@
         <w:t xml:space="preserve"> another state off my</w:t>
       </w:r>
       <w:r>
-        <w:t xml:space="preserve"> list!</w:t>
+        <w:t xml:space="preserve"> lis</w:t>
+      </w:r>
+      <w:bookmarkStart w:id="0" w:name="_GoBack"/>
+      <w:bookmarkEnd w:id="0"/>
+      <w:r>
+        <w:t>t!</w:t>
       </w:r>
     </w:p>
     <w:p>
@@ -161,7 +166,6 @@
       </w:r>
     </w:p>
     <w:p>
-      <w:bookmarkStart w:id="0" w:name="_GoBack"/>
       <w:r>
         <w:t>Lounging with a book on a beach or in a coffee shop</w:t>
       </w:r>
@@ -169,7 +173,6 @@
         <w:t>.</w:t>
       </w:r>
     </w:p>
-    <w:bookmarkEnd w:id="0"/>
     <w:p>
       <w:r>
         <w:t>E</w:t>
@@ -195,7 +198,13 @@
         <w:rPr>
           <w:b/>
         </w:rPr>
-        <w:t>How adventurous would you consider yourself?</w:t>
+        <w:t>How adventurous do</w:t>
+      </w:r>
+      <w:r>
+        <w:rPr>
+          <w:b/>
+        </w:rPr>
+        <w:t xml:space="preserve"> you consider yourself?</w:t>
       </w:r>
     </w:p>
     <w:p>
@@ -229,7 +238,10 @@
     </w:p>
     <w:p>
       <w:r>
-        <w:t xml:space="preserve">Every aspect of the trip as far in advance as possible. I hate when plans change on the fly. </w:t>
+        <w:t>Plan e</w:t>
+      </w:r>
+      <w:r>
+        <w:t xml:space="preserve">very aspect of the trip as far in advance as possible. I hate when plans change on the fly. </w:t>
       </w:r>
     </w:p>
     <w:p>

</xml_diff>